<commit_message>
updating notes and updating programs
</commit_message>
<xml_diff>
--- a/src/DataStructuresNotes.docx
+++ b/src/DataStructuresNotes.docx
@@ -155,7 +155,7 @@
                     </pic:cNvPicPr>
                   </pic:nvPicPr>
                   <pic:blipFill>
-                    <a:blip r:embed="rId7">
+                    <a:blip r:embed="rId8">
                       <a:extLst>
                         <a:ext uri="{28A0092B-C50C-407E-A947-70E740481C1C}">
                           <a14:useLocalDpi xmlns:a14="http://schemas.microsoft.com/office/drawing/2010/main" val="0"/>
@@ -521,6 +521,7 @@
         </w:rPr>
         <w:t xml:space="preserve"> </w:t>
       </w:r>
+      <w:proofErr w:type="spellStart"/>
       <w:r>
         <w:rPr>
           <w:rFonts w:ascii="Consolas" w:hAnsi="Consolas" w:cs="Consolas"/>
@@ -528,6 +529,7 @@
         </w:rPr>
         <w:t>empId</w:t>
       </w:r>
+      <w:proofErr w:type="spellEnd"/>
       <w:r>
         <w:rPr>
           <w:rFonts w:ascii="Consolas" w:hAnsi="Consolas" w:cs="Consolas"/>
@@ -707,8 +709,25 @@
           <w:rFonts w:ascii="Consolas" w:hAnsi="Consolas" w:cs="Consolas"/>
           <w:color w:val="000000"/>
         </w:rPr>
-        <w:t xml:space="preserve"> main(String[] </w:t>
-      </w:r>
+        <w:t xml:space="preserve"> </w:t>
+      </w:r>
+      <w:proofErr w:type="gramStart"/>
+      <w:r>
+        <w:rPr>
+          <w:rFonts w:ascii="Consolas" w:hAnsi="Consolas" w:cs="Consolas"/>
+          <w:color w:val="000000"/>
+        </w:rPr>
+        <w:t>main(</w:t>
+      </w:r>
+      <w:proofErr w:type="gramEnd"/>
+      <w:r>
+        <w:rPr>
+          <w:rFonts w:ascii="Consolas" w:hAnsi="Consolas" w:cs="Consolas"/>
+          <w:color w:val="000000"/>
+        </w:rPr>
+        <w:t xml:space="preserve">String[] </w:t>
+      </w:r>
+      <w:proofErr w:type="spellStart"/>
       <w:r>
         <w:rPr>
           <w:rFonts w:ascii="Consolas" w:hAnsi="Consolas" w:cs="Consolas"/>
@@ -716,6 +735,7 @@
         </w:rPr>
         <w:t>args</w:t>
       </w:r>
+      <w:proofErr w:type="spellEnd"/>
       <w:r>
         <w:rPr>
           <w:rFonts w:ascii="Consolas" w:hAnsi="Consolas" w:cs="Consolas"/>
@@ -777,7 +797,23 @@
           <w:rFonts w:ascii="Consolas" w:hAnsi="Consolas" w:cs="Consolas"/>
           <w:color w:val="000000"/>
         </w:rPr>
-        <w:t xml:space="preserve"> Employee();</w:t>
+        <w:t xml:space="preserve"> </w:t>
+      </w:r>
+      <w:proofErr w:type="gramStart"/>
+      <w:r>
+        <w:rPr>
+          <w:rFonts w:ascii="Consolas" w:hAnsi="Consolas" w:cs="Consolas"/>
+          <w:color w:val="000000"/>
+        </w:rPr>
+        <w:t>Employee(</w:t>
+      </w:r>
+      <w:proofErr w:type="gramEnd"/>
+      <w:r>
+        <w:rPr>
+          <w:rFonts w:ascii="Consolas" w:hAnsi="Consolas" w:cs="Consolas"/>
+          <w:color w:val="000000"/>
+        </w:rPr>
+        <w:t>);</w:t>
       </w:r>
     </w:p>
     <w:p>
@@ -834,7 +870,23 @@
           <w:rFonts w:ascii="Consolas" w:hAnsi="Consolas" w:cs="Consolas"/>
           <w:color w:val="000000"/>
         </w:rPr>
-        <w:t xml:space="preserve"> Employee();</w:t>
+        <w:t xml:space="preserve"> </w:t>
+      </w:r>
+      <w:proofErr w:type="gramStart"/>
+      <w:r>
+        <w:rPr>
+          <w:rFonts w:ascii="Consolas" w:hAnsi="Consolas" w:cs="Consolas"/>
+          <w:color w:val="000000"/>
+        </w:rPr>
+        <w:t>Employee(</w:t>
+      </w:r>
+      <w:proofErr w:type="gramEnd"/>
+      <w:r>
+        <w:rPr>
+          <w:rFonts w:ascii="Consolas" w:hAnsi="Consolas" w:cs="Consolas"/>
+          <w:color w:val="000000"/>
+        </w:rPr>
+        <w:t>);</w:t>
       </w:r>
     </w:p>
     <w:p>
@@ -906,7 +958,7 @@
                     </pic:cNvPicPr>
                   </pic:nvPicPr>
                   <pic:blipFill>
-                    <a:blip r:embed="rId8" cstate="print">
+                    <a:blip r:embed="rId9" cstate="print">
                       <a:extLst>
                         <a:ext uri="{28A0092B-C50C-407E-A947-70E740481C1C}">
                           <a14:useLocalDpi xmlns:a14="http://schemas.microsoft.com/office/drawing/2010/main" val="0"/>
@@ -1150,8 +1202,29 @@
           <w:sz w:val="28"/>
           <w:szCs w:val="28"/>
         </w:rPr>
-        <w:t xml:space="preserve"> main(String[] </w:t>
-      </w:r>
+        <w:t xml:space="preserve"> </w:t>
+      </w:r>
+      <w:proofErr w:type="gramStart"/>
+      <w:r>
+        <w:rPr>
+          <w:rFonts w:ascii="Consolas" w:hAnsi="Consolas" w:cs="Consolas"/>
+          <w:color w:val="000000"/>
+          <w:sz w:val="28"/>
+          <w:szCs w:val="28"/>
+        </w:rPr>
+        <w:t>main(</w:t>
+      </w:r>
+      <w:proofErr w:type="gramEnd"/>
+      <w:r>
+        <w:rPr>
+          <w:rFonts w:ascii="Consolas" w:hAnsi="Consolas" w:cs="Consolas"/>
+          <w:color w:val="000000"/>
+          <w:sz w:val="28"/>
+          <w:szCs w:val="28"/>
+        </w:rPr>
+        <w:t xml:space="preserve">String[] </w:t>
+      </w:r>
+      <w:proofErr w:type="spellStart"/>
       <w:r>
         <w:rPr>
           <w:rFonts w:ascii="Consolas" w:hAnsi="Consolas" w:cs="Consolas"/>
@@ -1161,6 +1234,7 @@
         </w:rPr>
         <w:t>args</w:t>
       </w:r>
+      <w:proofErr w:type="spellEnd"/>
       <w:r>
         <w:rPr>
           <w:rFonts w:ascii="Consolas" w:hAnsi="Consolas" w:cs="Consolas"/>
@@ -1238,7 +1312,27 @@
           <w:sz w:val="28"/>
           <w:szCs w:val="28"/>
         </w:rPr>
-        <w:t xml:space="preserve"> Employee();</w:t>
+        <w:t xml:space="preserve"> </w:t>
+      </w:r>
+      <w:proofErr w:type="gramStart"/>
+      <w:r>
+        <w:rPr>
+          <w:rFonts w:ascii="Consolas" w:hAnsi="Consolas" w:cs="Consolas"/>
+          <w:color w:val="000000"/>
+          <w:sz w:val="28"/>
+          <w:szCs w:val="28"/>
+        </w:rPr>
+        <w:t>Employee(</w:t>
+      </w:r>
+      <w:proofErr w:type="gramEnd"/>
+      <w:r>
+        <w:rPr>
+          <w:rFonts w:ascii="Consolas" w:hAnsi="Consolas" w:cs="Consolas"/>
+          <w:color w:val="000000"/>
+          <w:sz w:val="28"/>
+          <w:szCs w:val="28"/>
+        </w:rPr>
+        <w:t>);</w:t>
       </w:r>
     </w:p>
     <w:p>
@@ -1309,7 +1403,27 @@
           <w:sz w:val="28"/>
           <w:szCs w:val="28"/>
         </w:rPr>
-        <w:t xml:space="preserve"> Employee();</w:t>
+        <w:t xml:space="preserve"> </w:t>
+      </w:r>
+      <w:proofErr w:type="gramStart"/>
+      <w:r>
+        <w:rPr>
+          <w:rFonts w:ascii="Consolas" w:hAnsi="Consolas" w:cs="Consolas"/>
+          <w:color w:val="000000"/>
+          <w:sz w:val="28"/>
+          <w:szCs w:val="28"/>
+        </w:rPr>
+        <w:t>Employee(</w:t>
+      </w:r>
+      <w:proofErr w:type="gramEnd"/>
+      <w:r>
+        <w:rPr>
+          <w:rFonts w:ascii="Consolas" w:hAnsi="Consolas" w:cs="Consolas"/>
+          <w:color w:val="000000"/>
+          <w:sz w:val="28"/>
+          <w:szCs w:val="28"/>
+        </w:rPr>
+        <w:t>);</w:t>
       </w:r>
     </w:p>
     <w:p>
@@ -1349,7 +1463,17 @@
           <w:sz w:val="28"/>
           <w:szCs w:val="28"/>
         </w:rPr>
-        <w:t>e1</w:t>
+        <w:t>e</w:t>
+      </w:r>
+      <w:proofErr w:type="gramStart"/>
+      <w:r>
+        <w:rPr>
+          <w:rFonts w:ascii="Consolas" w:hAnsi="Consolas" w:cs="Consolas"/>
+          <w:color w:val="6A3E3E"/>
+          <w:sz w:val="28"/>
+          <w:szCs w:val="28"/>
+        </w:rPr>
+        <w:t>1</w:t>
       </w:r>
       <w:r>
         <w:rPr>
@@ -1369,6 +1493,7 @@
         </w:rPr>
         <w:t>empId</w:t>
       </w:r>
+      <w:proofErr w:type="gramEnd"/>
       <w:r>
         <w:rPr>
           <w:rFonts w:ascii="Consolas" w:hAnsi="Consolas" w:cs="Consolas"/>
@@ -1514,7 +1639,7 @@
                     </pic:cNvPicPr>
                   </pic:nvPicPr>
                   <pic:blipFill>
-                    <a:blip r:embed="rId9" cstate="print">
+                    <a:blip r:embed="rId10" cstate="print">
                       <a:extLst>
                         <a:ext uri="{28A0092B-C50C-407E-A947-70E740481C1C}">
                           <a14:useLocalDpi xmlns:a14="http://schemas.microsoft.com/office/drawing/2010/main" val="0"/>
@@ -1674,7 +1799,27 @@
           <w:sz w:val="28"/>
           <w:szCs w:val="28"/>
         </w:rPr>
-        <w:t xml:space="preserve"> MethodCallExample {</w:t>
+        <w:t xml:space="preserve"> </w:t>
+      </w:r>
+      <w:proofErr w:type="spellStart"/>
+      <w:r>
+        <w:rPr>
+          <w:rFonts w:ascii="Consolas" w:hAnsi="Consolas" w:cs="Consolas"/>
+          <w:color w:val="000000"/>
+          <w:sz w:val="28"/>
+          <w:szCs w:val="28"/>
+        </w:rPr>
+        <w:t>MethodCallExample</w:t>
+      </w:r>
+      <w:proofErr w:type="spellEnd"/>
+      <w:r>
+        <w:rPr>
+          <w:rFonts w:ascii="Consolas" w:hAnsi="Consolas" w:cs="Consolas"/>
+          <w:color w:val="000000"/>
+          <w:sz w:val="28"/>
+          <w:szCs w:val="28"/>
+        </w:rPr>
+        <w:t xml:space="preserve"> {</w:t>
       </w:r>
     </w:p>
     <w:p>
@@ -1756,8 +1901,29 @@
           <w:sz w:val="28"/>
           <w:szCs w:val="28"/>
         </w:rPr>
-        <w:t xml:space="preserve"> main(String[] </w:t>
-      </w:r>
+        <w:t xml:space="preserve"> </w:t>
+      </w:r>
+      <w:proofErr w:type="gramStart"/>
+      <w:r>
+        <w:rPr>
+          <w:rFonts w:ascii="Consolas" w:hAnsi="Consolas" w:cs="Consolas"/>
+          <w:color w:val="000000"/>
+          <w:sz w:val="28"/>
+          <w:szCs w:val="28"/>
+        </w:rPr>
+        <w:t>main(</w:t>
+      </w:r>
+      <w:proofErr w:type="gramEnd"/>
+      <w:r>
+        <w:rPr>
+          <w:rFonts w:ascii="Consolas" w:hAnsi="Consolas" w:cs="Consolas"/>
+          <w:color w:val="000000"/>
+          <w:sz w:val="28"/>
+          <w:szCs w:val="28"/>
+        </w:rPr>
+        <w:t xml:space="preserve">String[] </w:t>
+      </w:r>
+      <w:proofErr w:type="spellStart"/>
       <w:r>
         <w:rPr>
           <w:rFonts w:ascii="Consolas" w:hAnsi="Consolas" w:cs="Consolas"/>
@@ -1767,6 +1933,7 @@
         </w:rPr>
         <w:t>args</w:t>
       </w:r>
+      <w:proofErr w:type="spellEnd"/>
       <w:r>
         <w:rPr>
           <w:rFonts w:ascii="Consolas" w:hAnsi="Consolas" w:cs="Consolas"/>
@@ -2738,7 +2905,7 @@
                     </pic:cNvPicPr>
                   </pic:nvPicPr>
                   <pic:blipFill>
-                    <a:blip r:embed="rId10" cstate="print">
+                    <a:blip r:embed="rId11" cstate="print">
                       <a:extLst>
                         <a:ext uri="{28A0092B-C50C-407E-A947-70E740481C1C}">
                           <a14:useLocalDpi xmlns:a14="http://schemas.microsoft.com/office/drawing/2010/main" val="0"/>
@@ -4199,23 +4366,7 @@
           <w:color w:val="000000"/>
           <w:lang w:eastAsia="en-IN"/>
         </w:rPr>
-        <w:t xml:space="preserve">Take two numbers in two </w:t>
-      </w:r>
-      <w:r>
-        <w:rPr>
-          <w:rFonts w:eastAsia="Times New Roman" w:cstheme="minorHAnsi"/>
-          <w:color w:val="000000"/>
-          <w:lang w:eastAsia="en-IN"/>
-        </w:rPr>
-        <w:t>variables,</w:t>
-      </w:r>
-      <w:r>
-        <w:rPr>
-          <w:rFonts w:eastAsia="Times New Roman" w:cstheme="minorHAnsi"/>
-          <w:color w:val="000000"/>
-          <w:lang w:eastAsia="en-IN"/>
-        </w:rPr>
-        <w:t xml:space="preserve"> say </w:t>
+        <w:t xml:space="preserve">Take two numbers in two variables, say </w:t>
       </w:r>
       <w:proofErr w:type="spellStart"/>
       <w:proofErr w:type="gramStart"/>
@@ -4258,15 +4409,7 @@
           <w:color w:val="000000"/>
           <w:lang w:eastAsia="en-IN"/>
         </w:rPr>
-        <w:t>Take a</w:t>
-      </w:r>
-      <w:r>
-        <w:rPr>
-          <w:rFonts w:eastAsia="Times New Roman" w:cstheme="minorHAnsi"/>
-          <w:color w:val="000000"/>
-          <w:lang w:eastAsia="en-IN"/>
-        </w:rPr>
-        <w:t xml:space="preserve"> new variable sum.</w:t>
+        <w:t>Take a new variable sum.</w:t>
       </w:r>
     </w:p>
     <w:p>
@@ -4399,6 +4542,7 @@
         </w:rPr>
         <w:t xml:space="preserve"> </w:t>
       </w:r>
+      <w:proofErr w:type="gramStart"/>
       <w:r>
         <w:rPr>
           <w:rFonts w:ascii="Consolas" w:hAnsi="Consolas" w:cs="Consolas"/>
@@ -4408,6 +4552,7 @@
         </w:rPr>
         <w:t>sum(</w:t>
       </w:r>
+      <w:proofErr w:type="gramEnd"/>
       <w:r>
         <w:rPr>
           <w:rFonts w:ascii="Consolas" w:hAnsi="Consolas" w:cs="Consolas"/>
@@ -4678,16 +4823,7 @@
           <w:sz w:val="28"/>
           <w:szCs w:val="28"/>
         </w:rPr>
-        <w:t xml:space="preserve">  </w:t>
-      </w:r>
-      <w:r>
-        <w:rPr>
-          <w:rFonts w:ascii="Consolas" w:hAnsi="Consolas" w:cs="Consolas"/>
-          <w:color w:val="000000"/>
-          <w:sz w:val="28"/>
-          <w:szCs w:val="28"/>
-        </w:rPr>
-        <w:t>}</w:t>
+        <w:t xml:space="preserve">  }</w:t>
       </w:r>
     </w:p>
     <w:p/>
@@ -4958,18 +5094,7 @@
           <w:sz w:val="22"/>
           <w:szCs w:val="22"/>
         </w:rPr>
-        <w:t xml:space="preserve"> </w:t>
-      </w:r>
-      <w:r>
-        <w:rPr>
-          <w:rFonts w:asciiTheme="minorHAnsi" w:hAnsiTheme="minorHAnsi" w:cstheme="minorHAnsi"/>
-          <w:b/>
-          <w:bCs/>
-          <w:color w:val="000000"/>
-          <w:sz w:val="22"/>
-          <w:szCs w:val="22"/>
-        </w:rPr>
-        <w:t>(</w:t>
+        <w:t xml:space="preserve"> (</w:t>
       </w:r>
       <w:r>
         <w:rPr>
@@ -5028,7 +5153,7 @@
           <w:sz w:val="22"/>
           <w:szCs w:val="22"/>
         </w:rPr>
-        <w:t xml:space="preserve"> − Maximum time required for program </w:t>
+        <w:t xml:space="preserve"> − Maximum time required for program execution</w:t>
       </w:r>
       <w:r>
         <w:rPr>
@@ -5037,49 +5162,18 @@
           <w:sz w:val="22"/>
           <w:szCs w:val="22"/>
         </w:rPr>
-        <w:t>execution</w:t>
+        <w:t>.</w:t>
       </w:r>
       <w:r>
         <w:rPr>
           <w:rFonts w:asciiTheme="minorHAnsi" w:hAnsiTheme="minorHAnsi" w:cstheme="minorHAnsi"/>
+          <w:b/>
+          <w:bCs/>
           <w:color w:val="000000"/>
           <w:sz w:val="22"/>
           <w:szCs w:val="22"/>
         </w:rPr>
-        <w:t>.</w:t>
-      </w:r>
-      <w:r>
-        <w:rPr>
-          <w:rFonts w:asciiTheme="minorHAnsi" w:hAnsiTheme="minorHAnsi" w:cstheme="minorHAnsi"/>
-          <w:b/>
-          <w:bCs/>
-          <w:color w:val="000000"/>
-          <w:sz w:val="22"/>
-          <w:szCs w:val="22"/>
-        </w:rPr>
-        <w:t xml:space="preserve"> Ο</w:t>
-      </w:r>
-      <w:r>
-        <w:rPr>
-          <w:rFonts w:asciiTheme="minorHAnsi" w:hAnsiTheme="minorHAnsi" w:cstheme="minorHAnsi"/>
-          <w:b/>
-          <w:bCs/>
-          <w:color w:val="000000"/>
-          <w:sz w:val="22"/>
-          <w:szCs w:val="22"/>
-        </w:rPr>
-        <w:t xml:space="preserve"> </w:t>
-      </w:r>
-      <w:r>
-        <w:rPr>
-          <w:rFonts w:asciiTheme="minorHAnsi" w:hAnsiTheme="minorHAnsi" w:cstheme="minorHAnsi"/>
-          <w:b/>
-          <w:bCs/>
-          <w:color w:val="000000"/>
-          <w:sz w:val="22"/>
-          <w:szCs w:val="22"/>
-        </w:rPr>
-        <w:t>(Big-O)</w:t>
+        <w:t xml:space="preserve"> Ο (Big-O)</w:t>
       </w:r>
     </w:p>
     <w:p>
@@ -5169,7 +5263,7 @@
                     </pic:cNvPicPr>
                   </pic:nvPicPr>
                   <pic:blipFill>
-                    <a:blip r:embed="rId11">
+                    <a:blip r:embed="rId12">
                       <a:extLst>
                         <a:ext uri="{28A0092B-C50C-407E-A947-70E740481C1C}">
                           <a14:useLocalDpi xmlns:a14="http://schemas.microsoft.com/office/drawing/2010/main" val="0"/>
@@ -5362,15 +5456,7 @@
           <w:color w:val="000000"/>
           <w:lang w:eastAsia="en-IN"/>
         </w:rPr>
-        <w:t xml:space="preserve">, we ignore 3 and 2 as they are constants </w:t>
-      </w:r>
-      <w:r>
-        <w:rPr>
-          <w:rFonts w:ascii="Arial" w:eastAsia="Times New Roman" w:hAnsi="Arial" w:cs="Arial"/>
-          <w:color w:val="000000"/>
-          <w:lang w:eastAsia="en-IN"/>
-        </w:rPr>
-        <w:t xml:space="preserve">the time complexity becomes </w:t>
+        <w:t xml:space="preserve">, we ignore 3 and 2 as they are constants the time complexity becomes </w:t>
       </w:r>
       <w:r>
         <w:rPr>
@@ -5503,9 +5589,235 @@
           <w:noProof/>
         </w:rPr>
         <w:drawing>
-          <wp:inline distT="0" distB="0" distL="0" distR="0" wp14:anchorId="65938423" wp14:editId="6AE773BE">
+          <wp:inline distT="0" distB="0" distL="0" distR="0" wp14:anchorId="6F8EB8DD" wp14:editId="65F61909">
             <wp:extent cx="5731510" cy="4605655"/>
             <wp:effectExtent l="0" t="0" r="2540" b="4445"/>
+            <wp:docPr id="3" name="Picture 3"/>
+            <wp:cNvGraphicFramePr>
+              <a:graphicFrameLocks xmlns:a="http://schemas.openxmlformats.org/drawingml/2006/main" noChangeAspect="1"/>
+            </wp:cNvGraphicFramePr>
+            <a:graphic xmlns:a="http://schemas.openxmlformats.org/drawingml/2006/main">
+              <a:graphicData uri="http://schemas.openxmlformats.org/drawingml/2006/picture">
+                <pic:pic xmlns:pic="http://schemas.openxmlformats.org/drawingml/2006/picture">
+                  <pic:nvPicPr>
+                    <pic:cNvPr id="1" name=""/>
+                    <pic:cNvPicPr/>
+                  </pic:nvPicPr>
+                  <pic:blipFill>
+                    <a:blip r:embed="rId13"/>
+                    <a:stretch>
+                      <a:fillRect/>
+                    </a:stretch>
+                  </pic:blipFill>
+                  <pic:spPr>
+                    <a:xfrm>
+                      <a:off x="0" y="0"/>
+                      <a:ext cx="5731510" cy="4605655"/>
+                    </a:xfrm>
+                    <a:prstGeom prst="rect">
+                      <a:avLst/>
+                    </a:prstGeom>
+                  </pic:spPr>
+                </pic:pic>
+              </a:graphicData>
+            </a:graphic>
+          </wp:inline>
+        </w:drawing>
+      </w:r>
+    </w:p>
+    <w:p>
+      <w:pPr>
+        <w:jc w:val="both"/>
+      </w:pPr>
+    </w:p>
+    <w:p>
+      <w:pPr>
+        <w:spacing w:after="0" w:line="240" w:lineRule="auto"/>
+        <w:rPr>
+          <w:rFonts w:ascii="Times New Roman" w:eastAsia="Times New Roman" w:hAnsi="Times New Roman" w:cs="Times New Roman"/>
+          <w:sz w:val="24"/>
+          <w:szCs w:val="24"/>
+          <w:lang w:eastAsia="en-IN"/>
+        </w:rPr>
+      </w:pPr>
+    </w:p>
+    <w:p>
+      <w:pPr>
+        <w:spacing w:after="0" w:line="240" w:lineRule="auto"/>
+        <w:rPr>
+          <w:rFonts w:ascii="Times New Roman" w:eastAsia="Times New Roman" w:hAnsi="Times New Roman" w:cs="Times New Roman"/>
+          <w:sz w:val="24"/>
+          <w:szCs w:val="24"/>
+          <w:lang w:eastAsia="en-IN"/>
+        </w:rPr>
+      </w:pPr>
+    </w:p>
+    <w:p>
+      <w:pPr>
+        <w:spacing w:after="0" w:line="240" w:lineRule="auto"/>
+        <w:rPr>
+          <w:rFonts w:ascii="Times New Roman" w:eastAsia="Times New Roman" w:hAnsi="Times New Roman" w:cs="Times New Roman"/>
+          <w:sz w:val="24"/>
+          <w:szCs w:val="24"/>
+          <w:lang w:eastAsia="en-IN"/>
+        </w:rPr>
+      </w:pPr>
+    </w:p>
+    <w:p>
+      <w:pPr>
+        <w:spacing w:after="0" w:line="240" w:lineRule="auto"/>
+        <w:rPr>
+          <w:rFonts w:ascii="Times New Roman" w:eastAsia="Times New Roman" w:hAnsi="Times New Roman" w:cs="Times New Roman"/>
+          <w:sz w:val="24"/>
+          <w:szCs w:val="24"/>
+          <w:lang w:eastAsia="en-IN"/>
+        </w:rPr>
+      </w:pPr>
+    </w:p>
+    <w:p>
+      <w:pPr>
+        <w:spacing w:after="0" w:line="240" w:lineRule="auto"/>
+        <w:rPr>
+          <w:rFonts w:ascii="Times New Roman" w:eastAsia="Times New Roman" w:hAnsi="Times New Roman" w:cs="Times New Roman"/>
+          <w:sz w:val="24"/>
+          <w:szCs w:val="24"/>
+          <w:lang w:eastAsia="en-IN"/>
+        </w:rPr>
+      </w:pPr>
+    </w:p>
+    <w:p>
+      <w:pPr>
+        <w:spacing w:after="0" w:line="240" w:lineRule="auto"/>
+        <w:rPr>
+          <w:rFonts w:ascii="Times New Roman" w:eastAsia="Times New Roman" w:hAnsi="Times New Roman" w:cs="Times New Roman"/>
+          <w:sz w:val="24"/>
+          <w:szCs w:val="24"/>
+          <w:lang w:eastAsia="en-IN"/>
+        </w:rPr>
+      </w:pPr>
+    </w:p>
+    <w:p>
+      <w:pPr>
+        <w:spacing w:after="0" w:line="240" w:lineRule="auto"/>
+        <w:rPr>
+          <w:rFonts w:ascii="Times New Roman" w:eastAsia="Times New Roman" w:hAnsi="Times New Roman" w:cs="Times New Roman"/>
+          <w:sz w:val="24"/>
+          <w:szCs w:val="24"/>
+          <w:lang w:eastAsia="en-IN"/>
+        </w:rPr>
+      </w:pPr>
+    </w:p>
+    <w:p>
+      <w:pPr>
+        <w:spacing w:after="0" w:line="240" w:lineRule="auto"/>
+        <w:rPr>
+          <w:rFonts w:ascii="Times New Roman" w:eastAsia="Times New Roman" w:hAnsi="Times New Roman" w:cs="Times New Roman"/>
+          <w:sz w:val="24"/>
+          <w:szCs w:val="24"/>
+          <w:lang w:eastAsia="en-IN"/>
+        </w:rPr>
+      </w:pPr>
+    </w:p>
+    <w:p>
+      <w:pPr>
+        <w:spacing w:after="0" w:line="240" w:lineRule="auto"/>
+        <w:rPr>
+          <w:rFonts w:ascii="Times New Roman" w:eastAsia="Times New Roman" w:hAnsi="Times New Roman" w:cs="Times New Roman"/>
+          <w:sz w:val="24"/>
+          <w:szCs w:val="24"/>
+          <w:lang w:eastAsia="en-IN"/>
+        </w:rPr>
+      </w:pPr>
+    </w:p>
+    <w:p>
+      <w:pPr>
+        <w:spacing w:after="0" w:line="240" w:lineRule="auto"/>
+        <w:rPr>
+          <w:rFonts w:ascii="Times New Roman" w:eastAsia="Times New Roman" w:hAnsi="Times New Roman" w:cs="Times New Roman"/>
+          <w:sz w:val="24"/>
+          <w:szCs w:val="24"/>
+          <w:lang w:eastAsia="en-IN"/>
+        </w:rPr>
+      </w:pPr>
+    </w:p>
+    <w:p>
+      <w:pPr>
+        <w:spacing w:after="0" w:line="240" w:lineRule="auto"/>
+        <w:rPr>
+          <w:rFonts w:ascii="Times New Roman" w:eastAsia="Times New Roman" w:hAnsi="Times New Roman" w:cs="Times New Roman"/>
+          <w:sz w:val="24"/>
+          <w:szCs w:val="24"/>
+          <w:lang w:eastAsia="en-IN"/>
+        </w:rPr>
+      </w:pPr>
+    </w:p>
+    <w:p>
+      <w:pPr>
+        <w:spacing w:after="0" w:line="240" w:lineRule="auto"/>
+        <w:rPr>
+          <w:rFonts w:ascii="Times New Roman" w:eastAsia="Times New Roman" w:hAnsi="Times New Roman" w:cs="Times New Roman"/>
+          <w:sz w:val="24"/>
+          <w:szCs w:val="24"/>
+          <w:lang w:eastAsia="en-IN"/>
+        </w:rPr>
+      </w:pPr>
+    </w:p>
+    <w:p>
+      <w:pPr>
+        <w:spacing w:after="0" w:line="240" w:lineRule="auto"/>
+        <w:rPr>
+          <w:rFonts w:ascii="Times New Roman" w:eastAsia="Times New Roman" w:hAnsi="Times New Roman" w:cs="Times New Roman"/>
+          <w:sz w:val="24"/>
+          <w:szCs w:val="24"/>
+          <w:lang w:eastAsia="en-IN"/>
+        </w:rPr>
+      </w:pPr>
+      <w:r>
+        <w:rPr>
+          <w:rFonts w:ascii="Times New Roman" w:eastAsia="Times New Roman" w:hAnsi="Times New Roman" w:cs="Times New Roman"/>
+          <w:sz w:val="24"/>
+          <w:szCs w:val="24"/>
+          <w:lang w:eastAsia="en-IN"/>
+        </w:rPr>
+        <w:lastRenderedPageBreak/>
+        <w:t xml:space="preserve">Graphical representation of various runtime complexities: </w:t>
+      </w:r>
+    </w:p>
+    <w:p>
+      <w:pPr>
+        <w:spacing w:after="0" w:line="240" w:lineRule="auto"/>
+        <w:rPr>
+          <w:rFonts w:ascii="Times New Roman" w:eastAsia="Times New Roman" w:hAnsi="Times New Roman" w:cs="Times New Roman"/>
+          <w:sz w:val="24"/>
+          <w:szCs w:val="24"/>
+          <w:lang w:eastAsia="en-IN"/>
+        </w:rPr>
+      </w:pPr>
+    </w:p>
+    <w:p>
+      <w:pPr>
+        <w:spacing w:after="0" w:line="240" w:lineRule="auto"/>
+        <w:rPr>
+          <w:rFonts w:ascii="Times New Roman" w:eastAsia="Times New Roman" w:hAnsi="Times New Roman" w:cs="Times New Roman"/>
+          <w:sz w:val="24"/>
+          <w:szCs w:val="24"/>
+          <w:lang w:eastAsia="en-IN"/>
+        </w:rPr>
+      </w:pPr>
+      <w:r>
+        <w:rPr>
+          <w:rFonts w:ascii="Times New Roman" w:eastAsia="Times New Roman" w:hAnsi="Times New Roman" w:cs="Times New Roman"/>
+          <w:noProof/>
+          <w:color w:val="000000"/>
+          <w:sz w:val="26"/>
+          <w:szCs w:val="26"/>
+          <w:bdr w:val="none" w:sz="0" w:space="0" w:color="auto" w:frame="1"/>
+          <w:lang w:eastAsia="en-IN"/>
+        </w:rPr>
+        <w:drawing>
+          <wp:inline distT="0" distB="0" distL="0" distR="0" wp14:anchorId="02FEFEC5" wp14:editId="7E97248D">
+            <wp:extent cx="5731510" cy="4341495"/>
+            <wp:effectExtent l="0" t="0" r="2540" b="1905"/>
             <wp:docPr id="17" name="Picture 17"/>
             <wp:cNvGraphicFramePr>
               <a:graphicFrameLocks xmlns:a="http://schemas.openxmlformats.org/drawingml/2006/main" noChangeAspect="1"/>
@@ -5514,13 +5826,13 @@
               <a:graphicData uri="http://schemas.openxmlformats.org/drawingml/2006/picture">
                 <pic:pic xmlns:pic="http://schemas.openxmlformats.org/drawingml/2006/picture">
                   <pic:nvPicPr>
-                    <pic:cNvPr id="0" name="Picture 9"/>
+                    <pic:cNvPr id="0" name="Picture 1"/>
                     <pic:cNvPicPr>
                       <a:picLocks noChangeAspect="1" noChangeArrowheads="1"/>
                     </pic:cNvPicPr>
                   </pic:nvPicPr>
                   <pic:blipFill>
-                    <a:blip r:embed="rId12">
+                    <a:blip r:embed="rId14" cstate="print">
                       <a:extLst>
                         <a:ext uri="{28A0092B-C50C-407E-A947-70E740481C1C}">
                           <a14:useLocalDpi xmlns:a14="http://schemas.microsoft.com/office/drawing/2010/main" val="0"/>
@@ -5535,7 +5847,7 @@
                   <pic:spPr bwMode="auto">
                     <a:xfrm>
                       <a:off x="0" y="0"/>
-                      <a:ext cx="5731510" cy="4605655"/>
+                      <a:ext cx="5731510" cy="4341495"/>
                     </a:xfrm>
                     <a:prstGeom prst="rect">
                       <a:avLst/>
@@ -5554,11 +5866,1255 @@
     </w:p>
     <w:p>
       <w:pPr>
+        <w:spacing w:after="0" w:line="240" w:lineRule="auto"/>
+        <w:rPr>
+          <w:rFonts w:ascii="Times New Roman" w:eastAsia="Times New Roman" w:hAnsi="Times New Roman" w:cs="Times New Roman"/>
+          <w:b/>
+          <w:bCs/>
+          <w:color w:val="000000"/>
+          <w:sz w:val="26"/>
+          <w:szCs w:val="26"/>
+          <w:u w:val="single"/>
+          <w:lang w:eastAsia="en-IN"/>
+        </w:rPr>
+      </w:pPr>
+    </w:p>
+    <w:p>
+      <w:pPr>
+        <w:spacing w:after="0" w:line="240" w:lineRule="auto"/>
+        <w:rPr>
+          <w:rFonts w:ascii="Times New Roman" w:eastAsia="Times New Roman" w:hAnsi="Times New Roman" w:cs="Times New Roman"/>
+          <w:b/>
+          <w:bCs/>
+          <w:color w:val="000000"/>
+          <w:sz w:val="26"/>
+          <w:szCs w:val="26"/>
+          <w:u w:val="single"/>
+          <w:lang w:eastAsia="en-IN"/>
+        </w:rPr>
+      </w:pPr>
+      <w:r>
+        <w:rPr>
+          <w:rFonts w:ascii="Times New Roman" w:eastAsia="Times New Roman" w:hAnsi="Times New Roman" w:cs="Times New Roman"/>
+          <w:b/>
+          <w:bCs/>
+          <w:color w:val="000000"/>
+          <w:sz w:val="26"/>
+          <w:szCs w:val="26"/>
+          <w:u w:val="single"/>
+          <w:lang w:eastAsia="en-IN"/>
+        </w:rPr>
+        <w:t xml:space="preserve">Complexities are also known </w:t>
+      </w:r>
+      <w:proofErr w:type="gramStart"/>
+      <w:r>
+        <w:rPr>
+          <w:rFonts w:ascii="Times New Roman" w:eastAsia="Times New Roman" w:hAnsi="Times New Roman" w:cs="Times New Roman"/>
+          <w:b/>
+          <w:bCs/>
+          <w:color w:val="000000"/>
+          <w:sz w:val="26"/>
+          <w:szCs w:val="26"/>
+          <w:u w:val="single"/>
+          <w:lang w:eastAsia="en-IN"/>
+        </w:rPr>
+        <w:t>as :</w:t>
+      </w:r>
+      <w:proofErr w:type="gramEnd"/>
+      <w:r>
+        <w:rPr>
+          <w:rFonts w:ascii="Times New Roman" w:eastAsia="Times New Roman" w:hAnsi="Times New Roman" w:cs="Times New Roman"/>
+          <w:b/>
+          <w:bCs/>
+          <w:color w:val="000000"/>
+          <w:sz w:val="26"/>
+          <w:szCs w:val="26"/>
+          <w:u w:val="single"/>
+          <w:lang w:eastAsia="en-IN"/>
+        </w:rPr>
+        <w:t>- </w:t>
+      </w:r>
+    </w:p>
+    <w:p>
+      <w:pPr>
+        <w:spacing w:after="0" w:line="240" w:lineRule="auto"/>
+        <w:rPr>
+          <w:rFonts w:ascii="Times New Roman" w:eastAsia="Times New Roman" w:hAnsi="Times New Roman" w:cs="Times New Roman"/>
+          <w:sz w:val="24"/>
+          <w:szCs w:val="24"/>
+          <w:lang w:eastAsia="en-IN"/>
+        </w:rPr>
+      </w:pPr>
+    </w:p>
+    <w:p>
+      <w:pPr>
+        <w:spacing w:after="0" w:line="240" w:lineRule="auto"/>
+        <w:rPr>
+          <w:rFonts w:ascii="Times New Roman" w:eastAsia="Times New Roman" w:hAnsi="Times New Roman" w:cs="Times New Roman"/>
+          <w:sz w:val="24"/>
+          <w:szCs w:val="24"/>
+          <w:lang w:eastAsia="en-IN"/>
+        </w:rPr>
+      </w:pPr>
+      <w:r>
+        <w:rPr>
+          <w:rFonts w:ascii="Times New Roman" w:eastAsia="Times New Roman" w:hAnsi="Times New Roman" w:cs="Times New Roman"/>
+          <w:noProof/>
+          <w:color w:val="000000"/>
+          <w:sz w:val="26"/>
+          <w:szCs w:val="26"/>
+          <w:bdr w:val="none" w:sz="0" w:space="0" w:color="auto" w:frame="1"/>
+          <w:lang w:eastAsia="en-IN"/>
+        </w:rPr>
+        <w:drawing>
+          <wp:inline distT="0" distB="0" distL="0" distR="0" wp14:anchorId="0B807CDF" wp14:editId="0FDBD889">
+            <wp:extent cx="5731510" cy="588010"/>
+            <wp:effectExtent l="0" t="0" r="2540" b="2540"/>
+            <wp:docPr id="9" name="Picture 9"/>
+            <wp:cNvGraphicFramePr>
+              <a:graphicFrameLocks xmlns:a="http://schemas.openxmlformats.org/drawingml/2006/main" noChangeAspect="1"/>
+            </wp:cNvGraphicFramePr>
+            <a:graphic xmlns:a="http://schemas.openxmlformats.org/drawingml/2006/main">
+              <a:graphicData uri="http://schemas.openxmlformats.org/drawingml/2006/picture">
+                <pic:pic xmlns:pic="http://schemas.openxmlformats.org/drawingml/2006/picture">
+                  <pic:nvPicPr>
+                    <pic:cNvPr id="0" name="Picture 2"/>
+                    <pic:cNvPicPr>
+                      <a:picLocks noChangeAspect="1" noChangeArrowheads="1"/>
+                    </pic:cNvPicPr>
+                  </pic:nvPicPr>
+                  <pic:blipFill>
+                    <a:blip r:embed="rId15">
+                      <a:extLst>
+                        <a:ext uri="{28A0092B-C50C-407E-A947-70E740481C1C}">
+                          <a14:useLocalDpi xmlns:a14="http://schemas.microsoft.com/office/drawing/2010/main" val="0"/>
+                        </a:ext>
+                      </a:extLst>
+                    </a:blip>
+                    <a:srcRect/>
+                    <a:stretch>
+                      <a:fillRect/>
+                    </a:stretch>
+                  </pic:blipFill>
+                  <pic:spPr bwMode="auto">
+                    <a:xfrm>
+                      <a:off x="0" y="0"/>
+                      <a:ext cx="5731510" cy="588010"/>
+                    </a:xfrm>
+                    <a:prstGeom prst="rect">
+                      <a:avLst/>
+                    </a:prstGeom>
+                    <a:noFill/>
+                    <a:ln>
+                      <a:noFill/>
+                    </a:ln>
+                  </pic:spPr>
+                </pic:pic>
+              </a:graphicData>
+            </a:graphic>
+          </wp:inline>
+        </w:drawing>
+      </w:r>
+    </w:p>
+    <w:p>
+      <w:pPr>
+        <w:spacing w:after="0" w:line="240" w:lineRule="auto"/>
+        <w:rPr>
+          <w:rFonts w:ascii="Times New Roman" w:eastAsia="Times New Roman" w:hAnsi="Times New Roman" w:cs="Times New Roman"/>
+          <w:sz w:val="24"/>
+          <w:szCs w:val="24"/>
+          <w:lang w:eastAsia="en-IN"/>
+        </w:rPr>
+      </w:pPr>
+    </w:p>
+    <w:p>
+      <w:pPr>
+        <w:spacing w:after="0" w:line="240" w:lineRule="auto"/>
+        <w:rPr>
+          <w:rFonts w:ascii="Times New Roman" w:eastAsia="Times New Roman" w:hAnsi="Times New Roman" w:cs="Times New Roman"/>
+          <w:sz w:val="24"/>
+          <w:szCs w:val="24"/>
+          <w:lang w:eastAsia="en-IN"/>
+        </w:rPr>
+      </w:pPr>
+      <w:r>
+        <w:rPr>
+          <w:rFonts w:ascii="Arial" w:eastAsia="Times New Roman" w:hAnsi="Arial" w:cs="Arial"/>
+          <w:b/>
+          <w:bCs/>
+          <w:color w:val="000000"/>
+          <w:u w:val="single"/>
+          <w:lang w:eastAsia="en-IN"/>
+        </w:rPr>
+        <w:t xml:space="preserve">Few log formula that will become </w:t>
+      </w:r>
+      <w:proofErr w:type="gramStart"/>
+      <w:r>
+        <w:rPr>
+          <w:rFonts w:ascii="Arial" w:eastAsia="Times New Roman" w:hAnsi="Arial" w:cs="Arial"/>
+          <w:b/>
+          <w:bCs/>
+          <w:color w:val="000000"/>
+          <w:u w:val="single"/>
+          <w:lang w:eastAsia="en-IN"/>
+        </w:rPr>
+        <w:t>handy :</w:t>
+      </w:r>
+      <w:proofErr w:type="gramEnd"/>
+      <w:r>
+        <w:rPr>
+          <w:rFonts w:ascii="Arial" w:eastAsia="Times New Roman" w:hAnsi="Arial" w:cs="Arial"/>
+          <w:b/>
+          <w:bCs/>
+          <w:color w:val="000000"/>
+          <w:u w:val="single"/>
+          <w:lang w:eastAsia="en-IN"/>
+        </w:rPr>
+        <w:t> </w:t>
+      </w:r>
+    </w:p>
+    <w:p>
+      <w:pPr>
+        <w:numPr>
+          <w:ilvl w:val="0"/>
+          <w:numId w:val="11"/>
+        </w:numPr>
+        <w:spacing w:before="240" w:after="0" w:line="240" w:lineRule="auto"/>
+        <w:textAlignment w:val="baseline"/>
+        <w:rPr>
+          <w:rFonts w:ascii="Times New Roman" w:eastAsia="Times New Roman" w:hAnsi="Times New Roman" w:cs="Times New Roman"/>
+          <w:b/>
+          <w:bCs/>
+          <w:color w:val="000000"/>
+          <w:sz w:val="24"/>
+          <w:szCs w:val="24"/>
+          <w:lang w:eastAsia="en-IN"/>
+        </w:rPr>
+      </w:pPr>
+      <w:proofErr w:type="spellStart"/>
+      <w:r>
+        <w:rPr>
+          <w:rFonts w:ascii="Times New Roman" w:eastAsia="Times New Roman" w:hAnsi="Times New Roman" w:cs="Times New Roman"/>
+          <w:b/>
+          <w:bCs/>
+          <w:color w:val="000000"/>
+          <w:sz w:val="24"/>
+          <w:szCs w:val="24"/>
+          <w:lang w:eastAsia="en-IN"/>
+        </w:rPr>
+        <w:t>log</w:t>
+      </w:r>
+      <w:r>
+        <w:rPr>
+          <w:rFonts w:ascii="Times New Roman" w:eastAsia="Times New Roman" w:hAnsi="Times New Roman" w:cs="Times New Roman"/>
+          <w:b/>
+          <w:bCs/>
+          <w:color w:val="000000"/>
+          <w:sz w:val="29"/>
+          <w:szCs w:val="29"/>
+          <w:vertAlign w:val="subscript"/>
+          <w:lang w:eastAsia="en-IN"/>
+        </w:rPr>
+        <w:t>a</w:t>
+      </w:r>
+      <w:proofErr w:type="spellEnd"/>
+      <w:r>
+        <w:rPr>
+          <w:rFonts w:ascii="Times New Roman" w:eastAsia="Times New Roman" w:hAnsi="Times New Roman" w:cs="Times New Roman"/>
+          <w:b/>
+          <w:bCs/>
+          <w:color w:val="000000"/>
+          <w:sz w:val="24"/>
+          <w:szCs w:val="24"/>
+          <w:lang w:eastAsia="en-IN"/>
+        </w:rPr>
+        <w:t xml:space="preserve"> 1 = 0</w:t>
+      </w:r>
+    </w:p>
+    <w:p>
+      <w:pPr>
+        <w:numPr>
+          <w:ilvl w:val="0"/>
+          <w:numId w:val="11"/>
+        </w:numPr>
+        <w:spacing w:after="0" w:line="240" w:lineRule="auto"/>
+        <w:textAlignment w:val="baseline"/>
+        <w:rPr>
+          <w:rFonts w:ascii="Times New Roman" w:eastAsia="Times New Roman" w:hAnsi="Times New Roman" w:cs="Times New Roman"/>
+          <w:b/>
+          <w:bCs/>
+          <w:color w:val="000000"/>
+          <w:sz w:val="24"/>
+          <w:szCs w:val="24"/>
+          <w:lang w:eastAsia="en-IN"/>
+        </w:rPr>
+      </w:pPr>
+      <w:proofErr w:type="spellStart"/>
+      <w:r>
+        <w:rPr>
+          <w:rFonts w:ascii="Times New Roman" w:eastAsia="Times New Roman" w:hAnsi="Times New Roman" w:cs="Times New Roman"/>
+          <w:b/>
+          <w:bCs/>
+          <w:color w:val="000000"/>
+          <w:sz w:val="24"/>
+          <w:szCs w:val="24"/>
+          <w:lang w:eastAsia="en-IN"/>
+        </w:rPr>
+        <w:t>log</w:t>
+      </w:r>
+      <w:r>
+        <w:rPr>
+          <w:rFonts w:ascii="Times New Roman" w:eastAsia="Times New Roman" w:hAnsi="Times New Roman" w:cs="Times New Roman"/>
+          <w:b/>
+          <w:bCs/>
+          <w:color w:val="000000"/>
+          <w:sz w:val="17"/>
+          <w:szCs w:val="17"/>
+          <w:vertAlign w:val="subscript"/>
+          <w:lang w:eastAsia="en-IN"/>
+        </w:rPr>
+        <w:t>a</w:t>
+      </w:r>
+      <w:proofErr w:type="spellEnd"/>
+      <w:r>
+        <w:rPr>
+          <w:rFonts w:ascii="Times New Roman" w:eastAsia="Times New Roman" w:hAnsi="Times New Roman" w:cs="Times New Roman"/>
+          <w:b/>
+          <w:bCs/>
+          <w:color w:val="000000"/>
+          <w:sz w:val="29"/>
+          <w:szCs w:val="29"/>
+          <w:lang w:eastAsia="en-IN"/>
+        </w:rPr>
+        <w:t xml:space="preserve"> a</w:t>
+      </w:r>
+      <w:r>
+        <w:rPr>
+          <w:rFonts w:ascii="Times New Roman" w:eastAsia="Times New Roman" w:hAnsi="Times New Roman" w:cs="Times New Roman"/>
+          <w:b/>
+          <w:bCs/>
+          <w:color w:val="000000"/>
+          <w:sz w:val="24"/>
+          <w:szCs w:val="24"/>
+          <w:lang w:eastAsia="en-IN"/>
+        </w:rPr>
+        <w:t xml:space="preserve"> = 1</w:t>
+      </w:r>
+    </w:p>
+    <w:p>
+      <w:pPr>
+        <w:numPr>
+          <w:ilvl w:val="0"/>
+          <w:numId w:val="11"/>
+        </w:numPr>
+        <w:spacing w:after="0" w:line="240" w:lineRule="auto"/>
+        <w:textAlignment w:val="baseline"/>
+        <w:rPr>
+          <w:rFonts w:ascii="Times New Roman" w:eastAsia="Times New Roman" w:hAnsi="Times New Roman" w:cs="Times New Roman"/>
+          <w:b/>
+          <w:bCs/>
+          <w:color w:val="000000"/>
+          <w:sz w:val="24"/>
+          <w:szCs w:val="24"/>
+          <w:lang w:eastAsia="en-IN"/>
+        </w:rPr>
+      </w:pPr>
+      <w:proofErr w:type="spellStart"/>
+      <w:r>
+        <w:rPr>
+          <w:rFonts w:ascii="Times New Roman" w:eastAsia="Times New Roman" w:hAnsi="Times New Roman" w:cs="Times New Roman"/>
+          <w:b/>
+          <w:bCs/>
+          <w:color w:val="000000"/>
+          <w:sz w:val="24"/>
+          <w:szCs w:val="24"/>
+          <w:lang w:eastAsia="en-IN"/>
+        </w:rPr>
+        <w:t>log</w:t>
+      </w:r>
+      <w:r>
+        <w:rPr>
+          <w:rFonts w:ascii="Times New Roman" w:eastAsia="Times New Roman" w:hAnsi="Times New Roman" w:cs="Times New Roman"/>
+          <w:b/>
+          <w:bCs/>
+          <w:color w:val="000000"/>
+          <w:sz w:val="17"/>
+          <w:szCs w:val="17"/>
+          <w:vertAlign w:val="subscript"/>
+          <w:lang w:eastAsia="en-IN"/>
+        </w:rPr>
+        <w:t>a</w:t>
+      </w:r>
+      <w:proofErr w:type="spellEnd"/>
+      <w:r>
+        <w:rPr>
+          <w:rFonts w:ascii="Times New Roman" w:eastAsia="Times New Roman" w:hAnsi="Times New Roman" w:cs="Times New Roman"/>
+          <w:b/>
+          <w:bCs/>
+          <w:color w:val="000000"/>
+          <w:sz w:val="24"/>
+          <w:szCs w:val="24"/>
+          <w:lang w:eastAsia="en-IN"/>
+        </w:rPr>
+        <w:t>(</w:t>
+      </w:r>
+      <w:r>
+        <w:rPr>
+          <w:rFonts w:ascii="Times New Roman" w:eastAsia="Times New Roman" w:hAnsi="Times New Roman" w:cs="Times New Roman"/>
+          <w:b/>
+          <w:bCs/>
+          <w:color w:val="000000"/>
+          <w:sz w:val="29"/>
+          <w:szCs w:val="29"/>
+          <w:lang w:eastAsia="en-IN"/>
+        </w:rPr>
+        <w:t>x*y</w:t>
+      </w:r>
+      <w:r>
+        <w:rPr>
+          <w:rFonts w:ascii="Times New Roman" w:eastAsia="Times New Roman" w:hAnsi="Times New Roman" w:cs="Times New Roman"/>
+          <w:b/>
+          <w:bCs/>
+          <w:color w:val="000000"/>
+          <w:sz w:val="24"/>
+          <w:szCs w:val="24"/>
+          <w:lang w:eastAsia="en-IN"/>
+        </w:rPr>
+        <w:t xml:space="preserve">) = </w:t>
+      </w:r>
+      <w:proofErr w:type="spellStart"/>
+      <w:r>
+        <w:rPr>
+          <w:rFonts w:ascii="Times New Roman" w:eastAsia="Times New Roman" w:hAnsi="Times New Roman" w:cs="Times New Roman"/>
+          <w:b/>
+          <w:bCs/>
+          <w:color w:val="000000"/>
+          <w:sz w:val="24"/>
+          <w:szCs w:val="24"/>
+          <w:lang w:eastAsia="en-IN"/>
+        </w:rPr>
+        <w:t>log</w:t>
+      </w:r>
+      <w:r>
+        <w:rPr>
+          <w:rFonts w:ascii="Times New Roman" w:eastAsia="Times New Roman" w:hAnsi="Times New Roman" w:cs="Times New Roman"/>
+          <w:b/>
+          <w:bCs/>
+          <w:color w:val="000000"/>
+          <w:sz w:val="17"/>
+          <w:szCs w:val="17"/>
+          <w:vertAlign w:val="subscript"/>
+          <w:lang w:eastAsia="en-IN"/>
+        </w:rPr>
+        <w:t>a</w:t>
+      </w:r>
+      <w:r>
+        <w:rPr>
+          <w:rFonts w:ascii="Times New Roman" w:eastAsia="Times New Roman" w:hAnsi="Times New Roman" w:cs="Times New Roman"/>
+          <w:b/>
+          <w:bCs/>
+          <w:color w:val="000000"/>
+          <w:sz w:val="29"/>
+          <w:szCs w:val="29"/>
+          <w:lang w:eastAsia="en-IN"/>
+        </w:rPr>
+        <w:t>x</w:t>
+      </w:r>
+      <w:proofErr w:type="spellEnd"/>
+      <w:r>
+        <w:rPr>
+          <w:rFonts w:ascii="Times New Roman" w:eastAsia="Times New Roman" w:hAnsi="Times New Roman" w:cs="Times New Roman"/>
+          <w:b/>
+          <w:bCs/>
+          <w:color w:val="000000"/>
+          <w:sz w:val="24"/>
+          <w:szCs w:val="24"/>
+          <w:lang w:eastAsia="en-IN"/>
+        </w:rPr>
+        <w:t xml:space="preserve"> + </w:t>
+      </w:r>
+      <w:proofErr w:type="spellStart"/>
+      <w:r>
+        <w:rPr>
+          <w:rFonts w:ascii="Times New Roman" w:eastAsia="Times New Roman" w:hAnsi="Times New Roman" w:cs="Times New Roman"/>
+          <w:b/>
+          <w:bCs/>
+          <w:color w:val="000000"/>
+          <w:sz w:val="24"/>
+          <w:szCs w:val="24"/>
+          <w:lang w:eastAsia="en-IN"/>
+        </w:rPr>
+        <w:t>log</w:t>
+      </w:r>
+      <w:r>
+        <w:rPr>
+          <w:rFonts w:ascii="Times New Roman" w:eastAsia="Times New Roman" w:hAnsi="Times New Roman" w:cs="Times New Roman"/>
+          <w:b/>
+          <w:bCs/>
+          <w:color w:val="000000"/>
+          <w:sz w:val="17"/>
+          <w:szCs w:val="17"/>
+          <w:vertAlign w:val="subscript"/>
+          <w:lang w:eastAsia="en-IN"/>
+        </w:rPr>
+        <w:t>a</w:t>
+      </w:r>
+      <w:r>
+        <w:rPr>
+          <w:rFonts w:ascii="Times New Roman" w:eastAsia="Times New Roman" w:hAnsi="Times New Roman" w:cs="Times New Roman"/>
+          <w:b/>
+          <w:bCs/>
+          <w:color w:val="000000"/>
+          <w:sz w:val="29"/>
+          <w:szCs w:val="29"/>
+          <w:lang w:eastAsia="en-IN"/>
+        </w:rPr>
+        <w:t>y</w:t>
+      </w:r>
+      <w:proofErr w:type="spellEnd"/>
+    </w:p>
+    <w:p>
+      <w:pPr>
+        <w:numPr>
+          <w:ilvl w:val="0"/>
+          <w:numId w:val="11"/>
+        </w:numPr>
+        <w:spacing w:after="0" w:line="240" w:lineRule="auto"/>
+        <w:textAlignment w:val="baseline"/>
+        <w:rPr>
+          <w:rFonts w:ascii="Times New Roman" w:eastAsia="Times New Roman" w:hAnsi="Times New Roman" w:cs="Times New Roman"/>
+          <w:b/>
+          <w:bCs/>
+          <w:color w:val="000000"/>
+          <w:sz w:val="29"/>
+          <w:szCs w:val="29"/>
+          <w:lang w:eastAsia="en-IN"/>
+        </w:rPr>
+      </w:pPr>
+      <w:proofErr w:type="spellStart"/>
+      <w:r>
+        <w:rPr>
+          <w:rFonts w:ascii="Times New Roman" w:eastAsia="Times New Roman" w:hAnsi="Times New Roman" w:cs="Times New Roman"/>
+          <w:b/>
+          <w:bCs/>
+          <w:color w:val="000000"/>
+          <w:sz w:val="24"/>
+          <w:szCs w:val="24"/>
+          <w:lang w:eastAsia="en-IN"/>
+        </w:rPr>
+        <w:t>log</w:t>
+      </w:r>
+      <w:r>
+        <w:rPr>
+          <w:rFonts w:ascii="Times New Roman" w:eastAsia="Times New Roman" w:hAnsi="Times New Roman" w:cs="Times New Roman"/>
+          <w:b/>
+          <w:bCs/>
+          <w:color w:val="000000"/>
+          <w:sz w:val="17"/>
+          <w:szCs w:val="17"/>
+          <w:vertAlign w:val="subscript"/>
+          <w:lang w:eastAsia="en-IN"/>
+        </w:rPr>
+        <w:t>a</w:t>
+      </w:r>
+      <w:proofErr w:type="spellEnd"/>
+      <w:r>
+        <w:rPr>
+          <w:rFonts w:ascii="Times New Roman" w:eastAsia="Times New Roman" w:hAnsi="Times New Roman" w:cs="Times New Roman"/>
+          <w:b/>
+          <w:bCs/>
+          <w:color w:val="000000"/>
+          <w:sz w:val="24"/>
+          <w:szCs w:val="24"/>
+          <w:lang w:eastAsia="en-IN"/>
+        </w:rPr>
+        <w:t>(</w:t>
+      </w:r>
+      <w:r>
+        <w:rPr>
+          <w:rFonts w:ascii="Times New Roman" w:eastAsia="Times New Roman" w:hAnsi="Times New Roman" w:cs="Times New Roman"/>
+          <w:b/>
+          <w:bCs/>
+          <w:color w:val="000000"/>
+          <w:sz w:val="29"/>
+          <w:szCs w:val="29"/>
+          <w:lang w:eastAsia="en-IN"/>
+        </w:rPr>
+        <w:t>x/</w:t>
+      </w:r>
+      <w:proofErr w:type="gramStart"/>
+      <w:r>
+        <w:rPr>
+          <w:rFonts w:ascii="Times New Roman" w:eastAsia="Times New Roman" w:hAnsi="Times New Roman" w:cs="Times New Roman"/>
+          <w:b/>
+          <w:bCs/>
+          <w:color w:val="000000"/>
+          <w:sz w:val="29"/>
+          <w:szCs w:val="29"/>
+          <w:lang w:eastAsia="en-IN"/>
+        </w:rPr>
+        <w:t>y</w:t>
+      </w:r>
+      <w:r>
+        <w:rPr>
+          <w:rFonts w:ascii="Times New Roman" w:eastAsia="Times New Roman" w:hAnsi="Times New Roman" w:cs="Times New Roman"/>
+          <w:b/>
+          <w:bCs/>
+          <w:color w:val="000000"/>
+          <w:sz w:val="24"/>
+          <w:szCs w:val="24"/>
+          <w:lang w:eastAsia="en-IN"/>
+        </w:rPr>
+        <w:t>)  =</w:t>
+      </w:r>
+      <w:proofErr w:type="gramEnd"/>
+      <w:r>
+        <w:rPr>
+          <w:rFonts w:ascii="Times New Roman" w:eastAsia="Times New Roman" w:hAnsi="Times New Roman" w:cs="Times New Roman"/>
+          <w:b/>
+          <w:bCs/>
+          <w:color w:val="000000"/>
+          <w:sz w:val="24"/>
+          <w:szCs w:val="24"/>
+          <w:lang w:eastAsia="en-IN"/>
+        </w:rPr>
+        <w:t xml:space="preserve"> </w:t>
+      </w:r>
+      <w:proofErr w:type="spellStart"/>
+      <w:r>
+        <w:rPr>
+          <w:rFonts w:ascii="Times New Roman" w:eastAsia="Times New Roman" w:hAnsi="Times New Roman" w:cs="Times New Roman"/>
+          <w:b/>
+          <w:bCs/>
+          <w:color w:val="000000"/>
+          <w:sz w:val="24"/>
+          <w:szCs w:val="24"/>
+          <w:lang w:eastAsia="en-IN"/>
+        </w:rPr>
+        <w:t>log</w:t>
+      </w:r>
+      <w:r>
+        <w:rPr>
+          <w:rFonts w:ascii="Times New Roman" w:eastAsia="Times New Roman" w:hAnsi="Times New Roman" w:cs="Times New Roman"/>
+          <w:b/>
+          <w:bCs/>
+          <w:color w:val="000000"/>
+          <w:sz w:val="17"/>
+          <w:szCs w:val="17"/>
+          <w:vertAlign w:val="subscript"/>
+          <w:lang w:eastAsia="en-IN"/>
+        </w:rPr>
+        <w:t>a</w:t>
+      </w:r>
+      <w:r>
+        <w:rPr>
+          <w:rFonts w:ascii="Times New Roman" w:eastAsia="Times New Roman" w:hAnsi="Times New Roman" w:cs="Times New Roman"/>
+          <w:b/>
+          <w:bCs/>
+          <w:color w:val="000000"/>
+          <w:sz w:val="29"/>
+          <w:szCs w:val="29"/>
+          <w:lang w:eastAsia="en-IN"/>
+        </w:rPr>
+        <w:t>x</w:t>
+      </w:r>
+      <w:proofErr w:type="spellEnd"/>
+      <w:r>
+        <w:rPr>
+          <w:rFonts w:ascii="Times New Roman" w:eastAsia="Times New Roman" w:hAnsi="Times New Roman" w:cs="Times New Roman"/>
+          <w:b/>
+          <w:bCs/>
+          <w:color w:val="000000"/>
+          <w:sz w:val="24"/>
+          <w:szCs w:val="24"/>
+          <w:lang w:eastAsia="en-IN"/>
+        </w:rPr>
+        <w:t xml:space="preserve"> - </w:t>
+      </w:r>
+      <w:proofErr w:type="spellStart"/>
+      <w:r>
+        <w:rPr>
+          <w:rFonts w:ascii="Times New Roman" w:eastAsia="Times New Roman" w:hAnsi="Times New Roman" w:cs="Times New Roman"/>
+          <w:b/>
+          <w:bCs/>
+          <w:color w:val="000000"/>
+          <w:sz w:val="24"/>
+          <w:szCs w:val="24"/>
+          <w:lang w:eastAsia="en-IN"/>
+        </w:rPr>
+        <w:t>log</w:t>
+      </w:r>
+      <w:r>
+        <w:rPr>
+          <w:rFonts w:ascii="Times New Roman" w:eastAsia="Times New Roman" w:hAnsi="Times New Roman" w:cs="Times New Roman"/>
+          <w:b/>
+          <w:bCs/>
+          <w:color w:val="000000"/>
+          <w:sz w:val="17"/>
+          <w:szCs w:val="17"/>
+          <w:vertAlign w:val="subscript"/>
+          <w:lang w:eastAsia="en-IN"/>
+        </w:rPr>
+        <w:t>a</w:t>
+      </w:r>
+      <w:r>
+        <w:rPr>
+          <w:rFonts w:ascii="Times New Roman" w:eastAsia="Times New Roman" w:hAnsi="Times New Roman" w:cs="Times New Roman"/>
+          <w:b/>
+          <w:bCs/>
+          <w:color w:val="000000"/>
+          <w:sz w:val="29"/>
+          <w:szCs w:val="29"/>
+          <w:lang w:eastAsia="en-IN"/>
+        </w:rPr>
+        <w:t>y</w:t>
+      </w:r>
+      <w:proofErr w:type="spellEnd"/>
+    </w:p>
+    <w:p>
+      <w:pPr>
+        <w:numPr>
+          <w:ilvl w:val="0"/>
+          <w:numId w:val="11"/>
+        </w:numPr>
+        <w:spacing w:after="240" w:line="240" w:lineRule="auto"/>
+        <w:textAlignment w:val="baseline"/>
+        <w:rPr>
+          <w:rFonts w:ascii="Times New Roman" w:eastAsia="Times New Roman" w:hAnsi="Times New Roman" w:cs="Times New Roman"/>
+          <w:b/>
+          <w:bCs/>
+          <w:color w:val="000000"/>
+          <w:sz w:val="29"/>
+          <w:szCs w:val="29"/>
+          <w:lang w:eastAsia="en-IN"/>
+        </w:rPr>
+      </w:pPr>
+      <w:proofErr w:type="spellStart"/>
+      <w:r>
+        <w:rPr>
+          <w:rFonts w:ascii="Times New Roman" w:eastAsia="Times New Roman" w:hAnsi="Times New Roman" w:cs="Times New Roman"/>
+          <w:b/>
+          <w:bCs/>
+          <w:color w:val="000000"/>
+          <w:sz w:val="24"/>
+          <w:szCs w:val="24"/>
+          <w:shd w:val="clear" w:color="auto" w:fill="EEEEFF"/>
+          <w:lang w:eastAsia="en-IN"/>
+        </w:rPr>
+        <w:t>log</w:t>
+      </w:r>
+      <w:r>
+        <w:rPr>
+          <w:rFonts w:ascii="Times New Roman" w:eastAsia="Times New Roman" w:hAnsi="Times New Roman" w:cs="Times New Roman"/>
+          <w:b/>
+          <w:bCs/>
+          <w:color w:val="000000"/>
+          <w:sz w:val="16"/>
+          <w:szCs w:val="16"/>
+          <w:shd w:val="clear" w:color="auto" w:fill="EEEEFF"/>
+          <w:vertAlign w:val="subscript"/>
+          <w:lang w:eastAsia="en-IN"/>
+        </w:rPr>
+        <w:t>a</w:t>
+      </w:r>
+      <w:proofErr w:type="spellEnd"/>
+      <w:r>
+        <w:rPr>
+          <w:rFonts w:ascii="Times New Roman" w:eastAsia="Times New Roman" w:hAnsi="Times New Roman" w:cs="Times New Roman"/>
+          <w:b/>
+          <w:bCs/>
+          <w:color w:val="000000"/>
+          <w:sz w:val="26"/>
+          <w:szCs w:val="26"/>
+          <w:shd w:val="clear" w:color="auto" w:fill="EEEEFF"/>
+          <w:lang w:eastAsia="en-IN"/>
+        </w:rPr>
+        <w:t xml:space="preserve"> </w:t>
+      </w:r>
+      <w:proofErr w:type="spellStart"/>
+      <w:r>
+        <w:rPr>
+          <w:rFonts w:ascii="Times New Roman" w:eastAsia="Times New Roman" w:hAnsi="Times New Roman" w:cs="Times New Roman"/>
+          <w:b/>
+          <w:bCs/>
+          <w:color w:val="000000"/>
+          <w:sz w:val="26"/>
+          <w:szCs w:val="26"/>
+          <w:shd w:val="clear" w:color="auto" w:fill="EEEEFF"/>
+          <w:lang w:eastAsia="en-IN"/>
+        </w:rPr>
+        <w:t>x</w:t>
+      </w:r>
+      <w:r>
+        <w:rPr>
+          <w:rFonts w:ascii="Times New Roman" w:eastAsia="Times New Roman" w:hAnsi="Times New Roman" w:cs="Times New Roman"/>
+          <w:b/>
+          <w:bCs/>
+          <w:color w:val="000000"/>
+          <w:sz w:val="16"/>
+          <w:szCs w:val="16"/>
+          <w:shd w:val="clear" w:color="auto" w:fill="EEEEFF"/>
+          <w:vertAlign w:val="superscript"/>
+          <w:lang w:eastAsia="en-IN"/>
+        </w:rPr>
+        <w:t>p</w:t>
+      </w:r>
+      <w:proofErr w:type="spellEnd"/>
+      <w:r>
+        <w:rPr>
+          <w:rFonts w:ascii="Times New Roman" w:eastAsia="Times New Roman" w:hAnsi="Times New Roman" w:cs="Times New Roman"/>
+          <w:b/>
+          <w:bCs/>
+          <w:color w:val="000000"/>
+          <w:sz w:val="24"/>
+          <w:szCs w:val="24"/>
+          <w:shd w:val="clear" w:color="auto" w:fill="EEEEFF"/>
+          <w:lang w:eastAsia="en-IN"/>
+        </w:rPr>
+        <w:t xml:space="preserve"> = </w:t>
+      </w:r>
+      <w:r>
+        <w:rPr>
+          <w:rFonts w:ascii="Times New Roman" w:eastAsia="Times New Roman" w:hAnsi="Times New Roman" w:cs="Times New Roman"/>
+          <w:b/>
+          <w:bCs/>
+          <w:color w:val="000000"/>
+          <w:sz w:val="26"/>
+          <w:szCs w:val="26"/>
+          <w:shd w:val="clear" w:color="auto" w:fill="EEEEFF"/>
+          <w:lang w:eastAsia="en-IN"/>
+        </w:rPr>
+        <w:t>p</w:t>
+      </w:r>
+      <w:r>
+        <w:rPr>
+          <w:rFonts w:ascii="Times New Roman" w:eastAsia="Times New Roman" w:hAnsi="Times New Roman" w:cs="Times New Roman"/>
+          <w:b/>
+          <w:bCs/>
+          <w:color w:val="000000"/>
+          <w:sz w:val="24"/>
+          <w:szCs w:val="24"/>
+          <w:shd w:val="clear" w:color="auto" w:fill="EEEEFF"/>
+          <w:lang w:eastAsia="en-IN"/>
+        </w:rPr>
+        <w:t xml:space="preserve"> </w:t>
+      </w:r>
+      <w:proofErr w:type="spellStart"/>
+      <w:r>
+        <w:rPr>
+          <w:rFonts w:ascii="Times New Roman" w:eastAsia="Times New Roman" w:hAnsi="Times New Roman" w:cs="Times New Roman"/>
+          <w:b/>
+          <w:bCs/>
+          <w:color w:val="000000"/>
+          <w:sz w:val="24"/>
+          <w:szCs w:val="24"/>
+          <w:shd w:val="clear" w:color="auto" w:fill="EEEEFF"/>
+          <w:lang w:eastAsia="en-IN"/>
+        </w:rPr>
+        <w:t>log</w:t>
+      </w:r>
+      <w:r>
+        <w:rPr>
+          <w:rFonts w:ascii="Times New Roman" w:eastAsia="Times New Roman" w:hAnsi="Times New Roman" w:cs="Times New Roman"/>
+          <w:b/>
+          <w:bCs/>
+          <w:color w:val="000000"/>
+          <w:sz w:val="16"/>
+          <w:szCs w:val="16"/>
+          <w:shd w:val="clear" w:color="auto" w:fill="EEEEFF"/>
+          <w:vertAlign w:val="subscript"/>
+          <w:lang w:eastAsia="en-IN"/>
+        </w:rPr>
+        <w:t>a</w:t>
+      </w:r>
+      <w:r>
+        <w:rPr>
+          <w:rFonts w:ascii="Times New Roman" w:eastAsia="Times New Roman" w:hAnsi="Times New Roman" w:cs="Times New Roman"/>
+          <w:b/>
+          <w:bCs/>
+          <w:color w:val="000000"/>
+          <w:sz w:val="26"/>
+          <w:szCs w:val="26"/>
+          <w:shd w:val="clear" w:color="auto" w:fill="EEEEFF"/>
+          <w:lang w:eastAsia="en-IN"/>
+        </w:rPr>
+        <w:t>x</w:t>
+      </w:r>
+      <w:proofErr w:type="spellEnd"/>
+    </w:p>
+    <w:p>
+      <w:pPr>
+        <w:spacing w:after="240" w:line="240" w:lineRule="auto"/>
+        <w:textAlignment w:val="baseline"/>
+        <w:rPr>
+          <w:rFonts w:ascii="Times New Roman" w:eastAsia="Times New Roman" w:hAnsi="Times New Roman" w:cs="Times New Roman"/>
+          <w:b/>
+          <w:bCs/>
+          <w:color w:val="000000"/>
+          <w:sz w:val="29"/>
+          <w:szCs w:val="29"/>
+          <w:lang w:eastAsia="en-IN"/>
+        </w:rPr>
+      </w:pPr>
+    </w:p>
+    <w:p>
+      <w:pPr>
+        <w:spacing w:after="240" w:line="240" w:lineRule="auto"/>
+        <w:textAlignment w:val="baseline"/>
+        <w:rPr>
+          <w:rFonts w:ascii="Times New Roman" w:eastAsia="Times New Roman" w:hAnsi="Times New Roman" w:cs="Times New Roman"/>
+          <w:b/>
+          <w:bCs/>
+          <w:color w:val="000000"/>
+          <w:sz w:val="29"/>
+          <w:szCs w:val="29"/>
+          <w:lang w:eastAsia="en-IN"/>
+        </w:rPr>
+      </w:pPr>
+    </w:p>
+    <w:p>
+      <w:pPr>
+        <w:spacing w:after="240" w:line="240" w:lineRule="auto"/>
+        <w:textAlignment w:val="baseline"/>
+        <w:rPr>
+          <w:rFonts w:ascii="Times New Roman" w:eastAsia="Times New Roman" w:hAnsi="Times New Roman" w:cs="Times New Roman"/>
+          <w:b/>
+          <w:bCs/>
+          <w:color w:val="000000"/>
+          <w:sz w:val="29"/>
+          <w:szCs w:val="29"/>
+          <w:lang w:eastAsia="en-IN"/>
+        </w:rPr>
+      </w:pPr>
+    </w:p>
+    <w:p>
+      <w:pPr>
+        <w:spacing w:after="240" w:line="240" w:lineRule="auto"/>
+        <w:textAlignment w:val="baseline"/>
+        <w:rPr>
+          <w:rFonts w:ascii="Times New Roman" w:eastAsia="Times New Roman" w:hAnsi="Times New Roman" w:cs="Times New Roman"/>
+          <w:b/>
+          <w:bCs/>
+          <w:color w:val="000000"/>
+          <w:sz w:val="29"/>
+          <w:szCs w:val="29"/>
+          <w:lang w:eastAsia="en-IN"/>
+        </w:rPr>
+      </w:pPr>
+    </w:p>
+    <w:p>
+      <w:pPr>
+        <w:spacing w:before="240" w:after="240" w:line="240" w:lineRule="auto"/>
+        <w:rPr>
+          <w:rFonts w:ascii="Times New Roman" w:eastAsia="Times New Roman" w:hAnsi="Times New Roman" w:cs="Times New Roman"/>
+          <w:b/>
+          <w:bCs/>
+          <w:color w:val="000000"/>
+          <w:sz w:val="26"/>
+          <w:szCs w:val="26"/>
+          <w:lang w:eastAsia="en-IN"/>
+        </w:rPr>
+      </w:pPr>
+      <w:r>
+        <w:rPr>
+          <w:rFonts w:ascii="Times New Roman" w:eastAsia="Times New Roman" w:hAnsi="Times New Roman" w:cs="Times New Roman"/>
+          <w:b/>
+          <w:bCs/>
+          <w:color w:val="000000"/>
+          <w:sz w:val="26"/>
+          <w:szCs w:val="26"/>
+          <w:lang w:eastAsia="en-IN"/>
+        </w:rPr>
+        <w:lastRenderedPageBreak/>
+        <w:t>Recursive vs Iterative approaches in terms of TC and SC</w:t>
+      </w:r>
+    </w:p>
+    <w:p>
+      <w:pPr>
+        <w:spacing w:before="240" w:after="240" w:line="240" w:lineRule="auto"/>
+        <w:rPr>
+          <w:rFonts w:ascii="Times New Roman" w:eastAsia="Times New Roman" w:hAnsi="Times New Roman" w:cs="Times New Roman"/>
+          <w:sz w:val="24"/>
+          <w:szCs w:val="24"/>
+          <w:lang w:eastAsia="en-IN"/>
+        </w:rPr>
+      </w:pPr>
+      <w:r>
+        <w:rPr>
+          <w:rFonts w:ascii="Times New Roman" w:eastAsia="Times New Roman" w:hAnsi="Times New Roman" w:cs="Times New Roman"/>
+          <w:b/>
+          <w:bCs/>
+          <w:color w:val="000000"/>
+          <w:sz w:val="26"/>
+          <w:szCs w:val="26"/>
+          <w:u w:val="single"/>
+          <w:lang w:eastAsia="en-IN"/>
+        </w:rPr>
+        <w:t xml:space="preserve">Program for </w:t>
+      </w:r>
+      <w:proofErr w:type="gramStart"/>
+      <w:r>
+        <w:rPr>
+          <w:rFonts w:ascii="Times New Roman" w:eastAsia="Times New Roman" w:hAnsi="Times New Roman" w:cs="Times New Roman"/>
+          <w:b/>
+          <w:bCs/>
+          <w:color w:val="000000"/>
+          <w:sz w:val="26"/>
+          <w:szCs w:val="26"/>
+          <w:u w:val="single"/>
+          <w:lang w:eastAsia="en-IN"/>
+        </w:rPr>
+        <w:t>factorial :</w:t>
+      </w:r>
+      <w:proofErr w:type="gramEnd"/>
+      <w:r>
+        <w:rPr>
+          <w:rFonts w:ascii="Times New Roman" w:eastAsia="Times New Roman" w:hAnsi="Times New Roman" w:cs="Times New Roman"/>
+          <w:b/>
+          <w:bCs/>
+          <w:color w:val="000000"/>
+          <w:sz w:val="26"/>
+          <w:szCs w:val="26"/>
+          <w:u w:val="single"/>
+          <w:lang w:eastAsia="en-IN"/>
+        </w:rPr>
+        <w:t>- </w:t>
+      </w:r>
+    </w:p>
+    <w:p>
+      <w:pPr>
+        <w:spacing w:after="0" w:line="240" w:lineRule="auto"/>
+        <w:rPr>
+          <w:rFonts w:ascii="Times New Roman" w:eastAsia="Times New Roman" w:hAnsi="Times New Roman" w:cs="Times New Roman"/>
+          <w:sz w:val="24"/>
+          <w:szCs w:val="24"/>
+          <w:lang w:eastAsia="en-IN"/>
+        </w:rPr>
+      </w:pPr>
+      <w:r>
+        <w:rPr>
+          <w:rFonts w:ascii="Times New Roman" w:eastAsia="Times New Roman" w:hAnsi="Times New Roman" w:cs="Times New Roman"/>
+          <w:b/>
+          <w:bCs/>
+          <w:noProof/>
+          <w:color w:val="000000"/>
+          <w:sz w:val="26"/>
+          <w:szCs w:val="26"/>
+          <w:bdr w:val="none" w:sz="0" w:space="0" w:color="auto" w:frame="1"/>
+          <w:lang w:eastAsia="en-IN"/>
+        </w:rPr>
+        <w:drawing>
+          <wp:inline distT="0" distB="0" distL="0" distR="0" wp14:anchorId="6803AC1A" wp14:editId="30B1108F">
+            <wp:extent cx="5731510" cy="2461895"/>
+            <wp:effectExtent l="0" t="0" r="2540" b="0"/>
+            <wp:docPr id="19" name="Picture 19"/>
+            <wp:cNvGraphicFramePr>
+              <a:graphicFrameLocks xmlns:a="http://schemas.openxmlformats.org/drawingml/2006/main" noChangeAspect="1"/>
+            </wp:cNvGraphicFramePr>
+            <a:graphic xmlns:a="http://schemas.openxmlformats.org/drawingml/2006/main">
+              <a:graphicData uri="http://schemas.openxmlformats.org/drawingml/2006/picture">
+                <pic:pic xmlns:pic="http://schemas.openxmlformats.org/drawingml/2006/picture">
+                  <pic:nvPicPr>
+                    <pic:cNvPr id="0" name="Picture 5"/>
+                    <pic:cNvPicPr>
+                      <a:picLocks noChangeAspect="1" noChangeArrowheads="1"/>
+                    </pic:cNvPicPr>
+                  </pic:nvPicPr>
+                  <pic:blipFill>
+                    <a:blip r:embed="rId16">
+                      <a:extLst>
+                        <a:ext uri="{28A0092B-C50C-407E-A947-70E740481C1C}">
+                          <a14:useLocalDpi xmlns:a14="http://schemas.microsoft.com/office/drawing/2010/main" val="0"/>
+                        </a:ext>
+                      </a:extLst>
+                    </a:blip>
+                    <a:srcRect/>
+                    <a:stretch>
+                      <a:fillRect/>
+                    </a:stretch>
+                  </pic:blipFill>
+                  <pic:spPr bwMode="auto">
+                    <a:xfrm>
+                      <a:off x="0" y="0"/>
+                      <a:ext cx="5731510" cy="2461895"/>
+                    </a:xfrm>
+                    <a:prstGeom prst="rect">
+                      <a:avLst/>
+                    </a:prstGeom>
+                    <a:noFill/>
+                    <a:ln>
+                      <a:noFill/>
+                    </a:ln>
+                  </pic:spPr>
+                </pic:pic>
+              </a:graphicData>
+            </a:graphic>
+          </wp:inline>
+        </w:drawing>
+      </w:r>
+    </w:p>
+    <w:p>
+      <w:pPr>
+        <w:spacing w:after="0" w:line="240" w:lineRule="auto"/>
+        <w:rPr>
+          <w:rFonts w:ascii="Times New Roman" w:eastAsia="Times New Roman" w:hAnsi="Times New Roman" w:cs="Times New Roman"/>
+          <w:sz w:val="24"/>
+          <w:szCs w:val="24"/>
+          <w:lang w:eastAsia="en-IN"/>
+        </w:rPr>
+      </w:pPr>
+    </w:p>
+    <w:p>
+      <w:pPr>
+        <w:spacing w:after="0" w:line="240" w:lineRule="auto"/>
+        <w:rPr>
+          <w:rFonts w:ascii="Times New Roman" w:eastAsia="Times New Roman" w:hAnsi="Times New Roman" w:cs="Times New Roman"/>
+          <w:sz w:val="24"/>
+          <w:szCs w:val="24"/>
+          <w:lang w:eastAsia="en-IN"/>
+        </w:rPr>
+      </w:pPr>
+      <w:r>
+        <w:rPr>
+          <w:rFonts w:ascii="Times New Roman" w:eastAsia="Times New Roman" w:hAnsi="Times New Roman" w:cs="Times New Roman"/>
+          <w:b/>
+          <w:bCs/>
+          <w:color w:val="000000"/>
+          <w:sz w:val="26"/>
+          <w:szCs w:val="26"/>
+          <w:u w:val="single"/>
+          <w:lang w:eastAsia="en-IN"/>
+        </w:rPr>
+        <w:t xml:space="preserve">Program for </w:t>
+      </w:r>
+      <w:r>
+        <w:rPr>
+          <w:rFonts w:ascii="Times New Roman" w:eastAsia="Times New Roman" w:hAnsi="Times New Roman" w:cs="Times New Roman"/>
+          <w:b/>
+          <w:bCs/>
+          <w:color w:val="000000"/>
+          <w:sz w:val="26"/>
+          <w:szCs w:val="26"/>
+          <w:u w:val="single"/>
+          <w:lang w:eastAsia="en-IN"/>
+        </w:rPr>
+        <w:t>Fibonacci</w:t>
+      </w:r>
+      <w:r>
+        <w:rPr>
+          <w:rFonts w:ascii="Times New Roman" w:eastAsia="Times New Roman" w:hAnsi="Times New Roman" w:cs="Times New Roman"/>
+          <w:b/>
+          <w:bCs/>
+          <w:color w:val="000000"/>
+          <w:sz w:val="26"/>
+          <w:szCs w:val="26"/>
+          <w:u w:val="single"/>
+          <w:lang w:eastAsia="en-IN"/>
+        </w:rPr>
+        <w:t xml:space="preserve"> series:</w:t>
+      </w:r>
+    </w:p>
+    <w:p>
+      <w:pPr>
+        <w:spacing w:after="0" w:line="240" w:lineRule="auto"/>
+        <w:rPr>
+          <w:rFonts w:ascii="Times New Roman" w:eastAsia="Times New Roman" w:hAnsi="Times New Roman" w:cs="Times New Roman"/>
+          <w:sz w:val="24"/>
+          <w:szCs w:val="24"/>
+          <w:lang w:eastAsia="en-IN"/>
+        </w:rPr>
+      </w:pPr>
+    </w:p>
+    <w:p>
+      <w:pPr>
+        <w:spacing w:after="0" w:line="240" w:lineRule="auto"/>
+        <w:rPr>
+          <w:rFonts w:ascii="Times New Roman" w:eastAsia="Times New Roman" w:hAnsi="Times New Roman" w:cs="Times New Roman"/>
+          <w:sz w:val="24"/>
+          <w:szCs w:val="24"/>
+          <w:lang w:eastAsia="en-IN"/>
+        </w:rPr>
+      </w:pPr>
+      <w:r>
+        <w:rPr>
+          <w:rFonts w:ascii="Times New Roman" w:eastAsia="Times New Roman" w:hAnsi="Times New Roman" w:cs="Times New Roman"/>
+          <w:b/>
+          <w:bCs/>
+          <w:noProof/>
+          <w:color w:val="000000"/>
+          <w:sz w:val="26"/>
+          <w:szCs w:val="26"/>
+          <w:bdr w:val="none" w:sz="0" w:space="0" w:color="auto" w:frame="1"/>
+          <w:lang w:eastAsia="en-IN"/>
+        </w:rPr>
+        <w:drawing>
+          <wp:inline distT="0" distB="0" distL="0" distR="0" wp14:anchorId="6FEE5D4D" wp14:editId="43368E52">
+            <wp:extent cx="5731510" cy="2498090"/>
+            <wp:effectExtent l="0" t="0" r="2540" b="0"/>
+            <wp:docPr id="18" name="Picture 18"/>
+            <wp:cNvGraphicFramePr>
+              <a:graphicFrameLocks xmlns:a="http://schemas.openxmlformats.org/drawingml/2006/main" noChangeAspect="1"/>
+            </wp:cNvGraphicFramePr>
+            <a:graphic xmlns:a="http://schemas.openxmlformats.org/drawingml/2006/main">
+              <a:graphicData uri="http://schemas.openxmlformats.org/drawingml/2006/picture">
+                <pic:pic xmlns:pic="http://schemas.openxmlformats.org/drawingml/2006/picture">
+                  <pic:nvPicPr>
+                    <pic:cNvPr id="0" name="Picture 6"/>
+                    <pic:cNvPicPr>
+                      <a:picLocks noChangeAspect="1" noChangeArrowheads="1"/>
+                    </pic:cNvPicPr>
+                  </pic:nvPicPr>
+                  <pic:blipFill>
+                    <a:blip r:embed="rId17">
+                      <a:extLst>
+                        <a:ext uri="{28A0092B-C50C-407E-A947-70E740481C1C}">
+                          <a14:useLocalDpi xmlns:a14="http://schemas.microsoft.com/office/drawing/2010/main" val="0"/>
+                        </a:ext>
+                      </a:extLst>
+                    </a:blip>
+                    <a:srcRect/>
+                    <a:stretch>
+                      <a:fillRect/>
+                    </a:stretch>
+                  </pic:blipFill>
+                  <pic:spPr bwMode="auto">
+                    <a:xfrm>
+                      <a:off x="0" y="0"/>
+                      <a:ext cx="5731510" cy="2498090"/>
+                    </a:xfrm>
+                    <a:prstGeom prst="rect">
+                      <a:avLst/>
+                    </a:prstGeom>
+                    <a:noFill/>
+                    <a:ln>
+                      <a:noFill/>
+                    </a:ln>
+                  </pic:spPr>
+                </pic:pic>
+              </a:graphicData>
+            </a:graphic>
+          </wp:inline>
+        </w:drawing>
+      </w:r>
+    </w:p>
+    <w:p>
+      <w:pPr>
+        <w:spacing w:after="0" w:line="240" w:lineRule="auto"/>
+        <w:rPr>
+          <w:rFonts w:ascii="Times New Roman" w:eastAsia="Times New Roman" w:hAnsi="Times New Roman" w:cs="Times New Roman"/>
+          <w:sz w:val="24"/>
+          <w:szCs w:val="24"/>
+          <w:lang w:eastAsia="en-IN"/>
+        </w:rPr>
+      </w:pPr>
+    </w:p>
+    <w:p>
+      <w:pPr>
         <w:jc w:val="both"/>
       </w:pPr>
     </w:p>
     <w:sectPr>
-      <w:footerReference w:type="default" r:id="rId13"/>
+      <w:footerReference w:type="default" r:id="rId18"/>
       <w:pgSz w:w="11906" w:h="16838"/>
       <w:pgMar w:top="1440" w:right="1440" w:bottom="1440" w:left="1440" w:header="708" w:footer="708" w:gutter="0"/>
       <w:cols w:space="708"/>
@@ -6490,6 +8046,155 @@
     </w:lvl>
   </w:abstractNum>
   <w:abstractNum w:abstractNumId="8" w15:restartNumberingAfterBreak="0">
+    <w:nsid w:val="64D176B8"/>
+    <w:multiLevelType w:val="multilevel"/>
+    <w:tmpl w:val="9B684D66"/>
+    <w:lvl w:ilvl="0">
+      <w:start w:val="1"/>
+      <w:numFmt w:val="bullet"/>
+      <w:lvlText w:val=""/>
+      <w:lvlJc w:val="left"/>
+      <w:pPr>
+        <w:tabs>
+          <w:tab w:val="num" w:pos="720"/>
+        </w:tabs>
+        <w:ind w:left="720" w:hanging="360"/>
+      </w:pPr>
+      <w:rPr>
+        <w:rFonts w:ascii="Symbol" w:hAnsi="Symbol" w:hint="default"/>
+        <w:sz w:val="20"/>
+      </w:rPr>
+    </w:lvl>
+    <w:lvl w:ilvl="1" w:tentative="1">
+      <w:start w:val="1"/>
+      <w:numFmt w:val="bullet"/>
+      <w:lvlText w:val="o"/>
+      <w:lvlJc w:val="left"/>
+      <w:pPr>
+        <w:tabs>
+          <w:tab w:val="num" w:pos="1440"/>
+        </w:tabs>
+        <w:ind w:left="1440" w:hanging="360"/>
+      </w:pPr>
+      <w:rPr>
+        <w:rFonts w:ascii="Courier New" w:hAnsi="Courier New" w:hint="default"/>
+        <w:sz w:val="20"/>
+      </w:rPr>
+    </w:lvl>
+    <w:lvl w:ilvl="2" w:tentative="1">
+      <w:start w:val="1"/>
+      <w:numFmt w:val="bullet"/>
+      <w:lvlText w:val=""/>
+      <w:lvlJc w:val="left"/>
+      <w:pPr>
+        <w:tabs>
+          <w:tab w:val="num" w:pos="2160"/>
+        </w:tabs>
+        <w:ind w:left="2160" w:hanging="360"/>
+      </w:pPr>
+      <w:rPr>
+        <w:rFonts w:ascii="Wingdings" w:hAnsi="Wingdings" w:hint="default"/>
+        <w:sz w:val="20"/>
+      </w:rPr>
+    </w:lvl>
+    <w:lvl w:ilvl="3" w:tentative="1">
+      <w:start w:val="1"/>
+      <w:numFmt w:val="bullet"/>
+      <w:lvlText w:val=""/>
+      <w:lvlJc w:val="left"/>
+      <w:pPr>
+        <w:tabs>
+          <w:tab w:val="num" w:pos="2880"/>
+        </w:tabs>
+        <w:ind w:left="2880" w:hanging="360"/>
+      </w:pPr>
+      <w:rPr>
+        <w:rFonts w:ascii="Wingdings" w:hAnsi="Wingdings" w:hint="default"/>
+        <w:sz w:val="20"/>
+      </w:rPr>
+    </w:lvl>
+    <w:lvl w:ilvl="4" w:tentative="1">
+      <w:start w:val="1"/>
+      <w:numFmt w:val="bullet"/>
+      <w:lvlText w:val=""/>
+      <w:lvlJc w:val="left"/>
+      <w:pPr>
+        <w:tabs>
+          <w:tab w:val="num" w:pos="3600"/>
+        </w:tabs>
+        <w:ind w:left="3600" w:hanging="360"/>
+      </w:pPr>
+      <w:rPr>
+        <w:rFonts w:ascii="Wingdings" w:hAnsi="Wingdings" w:hint="default"/>
+        <w:sz w:val="20"/>
+      </w:rPr>
+    </w:lvl>
+    <w:lvl w:ilvl="5" w:tentative="1">
+      <w:start w:val="1"/>
+      <w:numFmt w:val="bullet"/>
+      <w:lvlText w:val=""/>
+      <w:lvlJc w:val="left"/>
+      <w:pPr>
+        <w:tabs>
+          <w:tab w:val="num" w:pos="4320"/>
+        </w:tabs>
+        <w:ind w:left="4320" w:hanging="360"/>
+      </w:pPr>
+      <w:rPr>
+        <w:rFonts w:ascii="Wingdings" w:hAnsi="Wingdings" w:hint="default"/>
+        <w:sz w:val="20"/>
+      </w:rPr>
+    </w:lvl>
+    <w:lvl w:ilvl="6" w:tentative="1">
+      <w:start w:val="1"/>
+      <w:numFmt w:val="bullet"/>
+      <w:lvlText w:val=""/>
+      <w:lvlJc w:val="left"/>
+      <w:pPr>
+        <w:tabs>
+          <w:tab w:val="num" w:pos="5040"/>
+        </w:tabs>
+        <w:ind w:left="5040" w:hanging="360"/>
+      </w:pPr>
+      <w:rPr>
+        <w:rFonts w:ascii="Wingdings" w:hAnsi="Wingdings" w:hint="default"/>
+        <w:sz w:val="20"/>
+      </w:rPr>
+    </w:lvl>
+    <w:lvl w:ilvl="7" w:tentative="1">
+      <w:start w:val="1"/>
+      <w:numFmt w:val="bullet"/>
+      <w:lvlText w:val=""/>
+      <w:lvlJc w:val="left"/>
+      <w:pPr>
+        <w:tabs>
+          <w:tab w:val="num" w:pos="5760"/>
+        </w:tabs>
+        <w:ind w:left="5760" w:hanging="360"/>
+      </w:pPr>
+      <w:rPr>
+        <w:rFonts w:ascii="Wingdings" w:hAnsi="Wingdings" w:hint="default"/>
+        <w:sz w:val="20"/>
+      </w:rPr>
+    </w:lvl>
+    <w:lvl w:ilvl="8" w:tentative="1">
+      <w:start w:val="1"/>
+      <w:numFmt w:val="bullet"/>
+      <w:lvlText w:val=""/>
+      <w:lvlJc w:val="left"/>
+      <w:pPr>
+        <w:tabs>
+          <w:tab w:val="num" w:pos="6480"/>
+        </w:tabs>
+        <w:ind w:left="6480" w:hanging="360"/>
+      </w:pPr>
+      <w:rPr>
+        <w:rFonts w:ascii="Wingdings" w:hAnsi="Wingdings" w:hint="default"/>
+        <w:sz w:val="20"/>
+      </w:rPr>
+    </w:lvl>
+  </w:abstractNum>
+  <w:abstractNum w:abstractNumId="9" w15:restartNumberingAfterBreak="0">
     <w:nsid w:val="66081EB8"/>
     <w:multiLevelType w:val="hybridMultilevel"/>
     <w:tmpl w:val="4CE2002C"/>
@@ -6575,7 +8280,7 @@
       </w:pPr>
     </w:lvl>
   </w:abstractNum>
-  <w:abstractNum w:abstractNumId="9" w15:restartNumberingAfterBreak="0">
+  <w:abstractNum w:abstractNumId="10" w15:restartNumberingAfterBreak="0">
     <w:nsid w:val="70622F4B"/>
     <w:multiLevelType w:val="hybridMultilevel"/>
     <w:tmpl w:val="21E0E3AC"/>
@@ -6665,10 +8370,10 @@
     <w:abstractNumId w:val="5"/>
   </w:num>
   <w:num w:numId="2">
-    <w:abstractNumId w:val="9"/>
+    <w:abstractNumId w:val="10"/>
   </w:num>
   <w:num w:numId="3">
-    <w:abstractNumId w:val="8"/>
+    <w:abstractNumId w:val="9"/>
   </w:num>
   <w:num w:numId="4">
     <w:abstractNumId w:val="3"/>
@@ -6690,6 +8395,9 @@
   </w:num>
   <w:num w:numId="10">
     <w:abstractNumId w:val="6"/>
+  </w:num>
+  <w:num w:numId="11">
+    <w:abstractNumId w:val="8"/>
   </w:num>
 </w:numbering>
 </file>
@@ -6817,6 +8525,7 @@
     <w:lsdException w:name="HTML Sample" w:semiHidden="1" w:unhideWhenUsed="1"/>
     <w:lsdException w:name="HTML Typewriter" w:semiHidden="1" w:unhideWhenUsed="1"/>
     <w:lsdException w:name="HTML Variable" w:semiHidden="1" w:unhideWhenUsed="1"/>
+    <w:lsdException w:name="Normal Table" w:semiHidden="1" w:unhideWhenUsed="1"/>
     <w:lsdException w:name="annotation subject" w:semiHidden="1" w:unhideWhenUsed="1"/>
     <w:lsdException w:name="No List" w:semiHidden="1" w:unhideWhenUsed="1"/>
     <w:lsdException w:name="Outline List 1" w:semiHidden="1" w:unhideWhenUsed="1"/>
@@ -6863,8 +8572,10 @@
     <w:lsdException w:name="Table Subtle 2" w:semiHidden="1" w:unhideWhenUsed="1"/>
     <w:lsdException w:name="Table Web 1" w:semiHidden="1" w:unhideWhenUsed="1"/>
     <w:lsdException w:name="Table Web 2" w:semiHidden="1" w:unhideWhenUsed="1"/>
+    <w:lsdException w:name="Table Web 3" w:semiHidden="1" w:unhideWhenUsed="1"/>
     <w:lsdException w:name="Balloon Text" w:semiHidden="1" w:unhideWhenUsed="1"/>
     <w:lsdException w:name="Table Grid" w:uiPriority="39"/>
+    <w:lsdException w:name="Table Theme" w:semiHidden="1" w:unhideWhenUsed="1"/>
     <w:lsdException w:name="Placeholder Text" w:semiHidden="1"/>
     <w:lsdException w:name="No Spacing" w:uiPriority="1" w:qFormat="1"/>
     <w:lsdException w:name="Light Shading" w:uiPriority="60"/>
@@ -7490,4 +9201,16 @@
     </a:ext>
   </a:extLst>
 </a:theme>
+</file>
+
+<file path=customXml/item1.xml><?xml version="1.0" encoding="utf-8"?>
+<b:Sources xmlns:b="http://schemas.openxmlformats.org/officeDocument/2006/bibliography" xmlns="http://schemas.openxmlformats.org/officeDocument/2006/bibliography" SelectedStyle="\APASixthEditionOfficeOnline.xsl" StyleName="APA" Version="6"/>
+</file>
+
+<file path=customXml/itemProps1.xml><?xml version="1.0" encoding="utf-8"?>
+<ds:datastoreItem xmlns:ds="http://schemas.openxmlformats.org/officeDocument/2006/customXml" ds:itemID="{06F94E16-CA58-419F-A41B-D8DDDE1D7141}">
+  <ds:schemaRefs>
+    <ds:schemaRef ds:uri="http://schemas.openxmlformats.org/officeDocument/2006/bibliography"/>
+  </ds:schemaRefs>
+</ds:datastoreItem>
 </file>
</xml_diff>